<commit_message>
Added code for original cross section confusion matrix and produced table.
</commit_message>
<xml_diff>
--- a/Plots/EDA/CINEP-top-10-mun-ConfusionMatrices.docx
+++ b/Plots/EDA/CINEP-top-10-mun-ConfusionMatrices.docx
@@ -180,7 +180,17 @@
     </w:p>
     <w:p>
       <w:pPr>
+        <w:rPr>
+          <w:rFonts w:asciiTheme="majorHAnsi" w:hAnsiTheme="majorHAnsi" w:cstheme="majorHAnsi"/>
+          <w:sz w:val="20"/>
+          <w:szCs w:val="20"/>
+        </w:rPr>
+      </w:pPr>
+    </w:p>
+    <w:p>
+      <w:pPr>
         <w:pBdr>
+          <w:top w:val="single" w:sz="12" w:space="1" w:color="auto"/>
           <w:bottom w:val="single" w:sz="12" w:space="1" w:color="auto"/>
         </w:pBdr>
         <w:rPr>
@@ -14402,8 +14412,8 @@
   <w:abstractNum w:abstractNumId="1" w15:restartNumberingAfterBreak="0">
     <w:nsid w:val="73EC7E37"/>
     <w:multiLevelType w:val="hybridMultilevel"/>
-    <w:tmpl w:val="EE78052E"/>
-    <w:lvl w:ilvl="0" w:tplc="0409000F">
+    <w:tmpl w:val="55F6134E"/>
+    <w:lvl w:ilvl="0" w:tplc="31946E50">
       <w:start w:val="1"/>
       <w:numFmt w:val="decimal"/>
       <w:lvlText w:val="%1."/>

</xml_diff>